<commit_message>
(feat) update code for production environment
</commit_message>
<xml_diff>
--- a/resources/templates/Dokpenindakan/pasca-penindakan/surat-lphp.docx
+++ b/resources/templates/Dokpenindakan/pasca-penindakan/surat-lphp.docx
@@ -45,7 +45,7 @@
                     </pic:cNvPicPr>
                   </pic:nvPicPr>
                   <pic:blipFill>
-                    <a:blip r:embed="rId7" cstate="print">
+                    <a:blip r:embed="rId8" cstate="print">
                       <a:extLst>
                         <a:ext uri="{28A0092B-C50C-407E-A947-70E740481C1C}">
                           <a14:useLocalDpi xmlns:a14="http://schemas.microsoft.com/office/drawing/2010/main" val="0"/>
@@ -258,7 +258,7 @@
         </w:rPr>
         <w:t xml:space="preserve"> </w:t>
       </w:r>
-      <w:hyperlink r:id="rId8" w:history="1">
+      <w:hyperlink r:id="rId9" w:history="1">
         <w:r>
           <w:rPr>
             <w:rStyle w:val="Hyperlink"/>
@@ -430,12 +430,12 @@
         <w:tblW w:w="10005" w:type="dxa"/>
         <w:tblInd w:w="-180" w:type="dxa"/>
         <w:tblBorders>
-          <w:top w:val="single" w:sz="4" w:space="0" w:color="auto"/>
-          <w:left w:val="single" w:sz="4" w:space="0" w:color="auto"/>
-          <w:bottom w:val="single" w:sz="4" w:space="0" w:color="auto"/>
-          <w:right w:val="single" w:sz="4" w:space="0" w:color="auto"/>
-          <w:insideH w:val="single" w:sz="4" w:space="0" w:color="auto"/>
-          <w:insideV w:val="single" w:sz="4" w:space="0" w:color="auto"/>
+          <w:top w:val="none" w:sz="0" w:space="0" w:color="auto"/>
+          <w:left w:val="none" w:sz="0" w:space="0" w:color="auto"/>
+          <w:bottom w:val="none" w:sz="0" w:space="0" w:color="auto"/>
+          <w:right w:val="none" w:sz="0" w:space="0" w:color="auto"/>
+          <w:insideH w:val="none" w:sz="0" w:space="0" w:color="auto"/>
+          <w:insideV w:val="none" w:sz="0" w:space="0" w:color="auto"/>
         </w:tblBorders>
         <w:tblLayout w:type="fixed"/>
         <w:tblLook w:val="04A0" w:firstRow="1" w:lastRow="0" w:firstColumn="1" w:lastColumn="0" w:noHBand="0" w:noVBand="1"/>
@@ -681,7 +681,192 @@
                 <w:sz w:val="22"/>
                 <w:lang w:val="en-US"/>
               </w:rPr>
-              <w:t>${tgl_sbp}</w:t>
+              <w:t>${</w:t>
+            </w:r>
+            <w:r>
+              <w:rPr>
+                <w:rFonts w:ascii="Arial" w:hAnsi="Arial" w:cs="Arial"/>
+                <w:noProof/>
+                <w:color w:val="000000" w:themeColor="text1"/>
+                <w:sz w:val="22"/>
+                <w:lang w:val="en-US"/>
+              </w:rPr>
+              <w:t>tg</w:t>
+            </w:r>
+            <w:r>
+              <w:rPr>
+                <w:rFonts w:ascii="Arial" w:hAnsi="Arial" w:cs="Arial"/>
+                <w:noProof/>
+                <w:color w:val="000000" w:themeColor="text1"/>
+                <w:sz w:val="22"/>
+                <w:lang w:val="en-US"/>
+              </w:rPr>
+              <w:t>_sbp}</w:t>
+            </w:r>
+          </w:p>
+        </w:tc>
+      </w:tr>
+      <w:tr>
+        <w:trPr>
+          <w:gridAfter w:val="1"/>
+          <w:wAfter w:w="188" w:type="dxa"/>
+          <w:trHeight w:val="70"/>
+        </w:trPr>
+        <w:tc>
+          <w:tcPr>
+            <w:tcW w:w="437" w:type="dxa"/>
+            <w:gridSpan w:val="2"/>
+            <w:hideMark/>
+          </w:tcPr>
+          <w:p>
+            <w:pPr>
+              <w:tabs>
+                <w:tab w:val="left" w:pos="1710"/>
+              </w:tabs>
+              <w:rPr>
+                <w:rFonts w:ascii="Arial" w:hAnsi="Arial" w:cs="Arial"/>
+                <w:noProof/>
+                <w:color w:val="000000" w:themeColor="text1"/>
+                <w:sz w:val="22"/>
+                <w:lang w:val="en-US"/>
+              </w:rPr>
+            </w:pPr>
+            <w:r>
+              <w:rPr>
+                <w:rFonts w:ascii="Arial" w:hAnsi="Arial" w:cs="Arial"/>
+                <w:noProof/>
+                <w:color w:val="000000" w:themeColor="text1"/>
+                <w:sz w:val="22"/>
+                <w:lang w:val="en-US"/>
+              </w:rPr>
+              <w:t>2.</w:t>
+            </w:r>
+          </w:p>
+        </w:tc>
+        <w:tc>
+          <w:tcPr>
+            <w:tcW w:w="2434" w:type="dxa"/>
+            <w:gridSpan w:val="5"/>
+            <w:hideMark/>
+          </w:tcPr>
+          <w:p>
+            <w:pPr>
+              <w:tabs>
+                <w:tab w:val="left" w:pos="1710"/>
+              </w:tabs>
+              <w:rPr>
+                <w:rFonts w:ascii="Arial" w:hAnsi="Arial" w:cs="Arial"/>
+                <w:noProof/>
+                <w:color w:val="000000" w:themeColor="text1"/>
+                <w:sz w:val="22"/>
+                <w:lang w:val="en-US"/>
+              </w:rPr>
+            </w:pPr>
+            <w:r>
+              <w:rPr>
+                <w:rFonts w:ascii="Arial" w:hAnsi="Arial" w:cs="Arial"/>
+                <w:noProof/>
+                <w:color w:val="000000" w:themeColor="text1"/>
+                <w:sz w:val="22"/>
+                <w:lang w:val="en-US"/>
+              </w:rPr>
+              <w:t>Dugaan Pelanggaran</w:t>
+            </w:r>
+          </w:p>
+        </w:tc>
+        <w:tc>
+          <w:tcPr>
+            <w:tcW w:w="244" w:type="dxa"/>
+            <w:hideMark/>
+          </w:tcPr>
+          <w:p>
+            <w:pPr>
+              <w:tabs>
+                <w:tab w:val="left" w:pos="1710"/>
+              </w:tabs>
+              <w:rPr>
+                <w:rFonts w:ascii="Arial" w:hAnsi="Arial" w:cs="Arial"/>
+                <w:noProof/>
+                <w:color w:val="000000" w:themeColor="text1"/>
+                <w:sz w:val="22"/>
+                <w:lang w:val="en-US"/>
+              </w:rPr>
+            </w:pPr>
+            <w:r>
+              <w:rPr>
+                <w:rFonts w:ascii="Arial" w:hAnsi="Arial" w:cs="Arial"/>
+                <w:noProof/>
+                <w:color w:val="000000" w:themeColor="text1"/>
+                <w:sz w:val="22"/>
+                <w:lang w:val="en-US"/>
+              </w:rPr>
+              <w:t>:</w:t>
+            </w:r>
+          </w:p>
+          <w:p>
+            <w:pPr>
+              <w:tabs>
+                <w:tab w:val="left" w:pos="1710"/>
+              </w:tabs>
+              <w:rPr>
+                <w:rFonts w:ascii="Arial" w:hAnsi="Arial" w:cs="Arial"/>
+                <w:noProof/>
+                <w:color w:val="000000" w:themeColor="text1"/>
+                <w:sz w:val="22"/>
+                <w:lang w:val="en-US"/>
+              </w:rPr>
+            </w:pPr>
+          </w:p>
+        </w:tc>
+        <w:tc>
+          <w:tcPr>
+            <w:tcW w:w="6702" w:type="dxa"/>
+            <w:gridSpan w:val="13"/>
+            <w:hideMark/>
+          </w:tcPr>
+          <w:p>
+            <w:pPr>
+              <w:tabs>
+                <w:tab w:val="left" w:pos="1710"/>
+              </w:tabs>
+              <w:jc w:val="both"/>
+              <w:rPr>
+                <w:rFonts w:ascii="Arial" w:hAnsi="Arial" w:cs="Arial"/>
+                <w:noProof/>
+                <w:color w:val="000000" w:themeColor="text1"/>
+                <w:sz w:val="22"/>
+                <w:lang w:val="en-US"/>
+              </w:rPr>
+            </w:pPr>
+            <w:r>
+              <w:rPr>
+                <w:rFonts w:ascii="Arial" w:hAnsi="Arial" w:cs="Arial"/>
+                <w:noProof/>
+                <w:color w:val="000000" w:themeColor="text1"/>
+                <w:sz w:val="22"/>
+                <w:lang w:val="en-US"/>
+              </w:rPr>
+              <w:t>${</w:t>
+            </w:r>
+            <w:r>
+              <w:rPr>
+                <w:rFonts w:ascii="Arial" w:hAnsi="Arial" w:cs="Arial"/>
+                <w:noProof/>
+                <w:color w:val="000000" w:themeColor="text1"/>
+                <w:sz w:val="22"/>
+                <w:lang w:val="en-US"/>
+              </w:rPr>
+              <w:t>dugaan_pelanggaran_lphp</w:t>
+            </w:r>
+            <w:r>
+              <w:rPr>
+                <w:rFonts w:ascii="Arial" w:hAnsi="Arial" w:cs="Arial"/>
+                <w:noProof/>
+                <w:color w:val="000000" w:themeColor="text1"/>
+                <w:sz w:val="22"/>
+                <w:lang w:val="en-US"/>
+              </w:rPr>
+              <w:t>}</w:t>
             </w:r>
           </w:p>
         </w:tc>
@@ -695,32 +880,7 @@
           <w:tcPr>
             <w:tcW w:w="437" w:type="dxa"/>
             <w:gridSpan w:val="2"/>
-            <w:hideMark/>
-          </w:tcPr>
-          <w:p>
-            <w:pPr>
-              <w:tabs>
-                <w:tab w:val="left" w:pos="1710"/>
-              </w:tabs>
-              <w:rPr>
-                <w:rFonts w:ascii="Arial" w:hAnsi="Arial" w:cs="Arial"/>
-                <w:noProof/>
-                <w:color w:val="000000" w:themeColor="text1"/>
-                <w:sz w:val="22"/>
-                <w:lang w:val="en-US"/>
-              </w:rPr>
-            </w:pPr>
-            <w:r>
-              <w:rPr>
-                <w:rFonts w:ascii="Arial" w:hAnsi="Arial" w:cs="Arial"/>
-                <w:noProof/>
-                <w:color w:val="000000" w:themeColor="text1"/>
-                <w:sz w:val="22"/>
-                <w:lang w:val="en-US"/>
-              </w:rPr>
-              <w:t>2.</w:t>
-            </w:r>
-          </w:p>
+          </w:tcPr>
           <w:p>
             <w:pPr>
               <w:tabs>
@@ -750,32 +910,7 @@
           <w:tcPr>
             <w:tcW w:w="2434" w:type="dxa"/>
             <w:gridSpan w:val="5"/>
-            <w:hideMark/>
-          </w:tcPr>
-          <w:p>
-            <w:pPr>
-              <w:tabs>
-                <w:tab w:val="left" w:pos="1710"/>
-              </w:tabs>
-              <w:rPr>
-                <w:rFonts w:ascii="Arial" w:hAnsi="Arial" w:cs="Arial"/>
-                <w:noProof/>
-                <w:color w:val="000000" w:themeColor="text1"/>
-                <w:sz w:val="22"/>
-                <w:lang w:val="en-US"/>
-              </w:rPr>
-            </w:pPr>
-            <w:r>
-              <w:rPr>
-                <w:rFonts w:ascii="Arial" w:hAnsi="Arial" w:cs="Arial"/>
-                <w:noProof/>
-                <w:color w:val="000000" w:themeColor="text1"/>
-                <w:sz w:val="22"/>
-                <w:lang w:val="en-US"/>
-              </w:rPr>
-              <w:t>Dugaan Pelanggaran</w:t>
-            </w:r>
-          </w:p>
+          </w:tcPr>
           <w:p>
             <w:pPr>
               <w:tabs>
@@ -804,32 +939,7 @@
         <w:tc>
           <w:tcPr>
             <w:tcW w:w="244" w:type="dxa"/>
-            <w:hideMark/>
-          </w:tcPr>
-          <w:p>
-            <w:pPr>
-              <w:tabs>
-                <w:tab w:val="left" w:pos="1710"/>
-              </w:tabs>
-              <w:rPr>
-                <w:rFonts w:ascii="Arial" w:hAnsi="Arial" w:cs="Arial"/>
-                <w:noProof/>
-                <w:color w:val="000000" w:themeColor="text1"/>
-                <w:sz w:val="22"/>
-                <w:lang w:val="en-US"/>
-              </w:rPr>
-            </w:pPr>
-            <w:r>
-              <w:rPr>
-                <w:rFonts w:ascii="Arial" w:hAnsi="Arial" w:cs="Arial"/>
-                <w:noProof/>
-                <w:color w:val="000000" w:themeColor="text1"/>
-                <w:sz w:val="22"/>
-                <w:lang w:val="en-US"/>
-              </w:rPr>
-              <w:t>:</w:t>
-            </w:r>
-          </w:p>
+          </w:tcPr>
           <w:p>
             <w:pPr>
               <w:tabs>
@@ -859,7 +969,6 @@
           <w:tcPr>
             <w:tcW w:w="6702" w:type="dxa"/>
             <w:gridSpan w:val="13"/>
-            <w:hideMark/>
           </w:tcPr>
           <w:p>
             <w:pPr>
@@ -883,27 +992,7 @@
                 <w:sz w:val="22"/>
                 <w:lang w:val="en-US"/>
               </w:rPr>
-              <w:t>${</w:t>
-            </w:r>
-            <w:r>
-              <w:rPr>
-                <w:rFonts w:ascii="Arial" w:hAnsi="Arial" w:cs="Arial"/>
-                <w:noProof/>
-                <w:color w:val="000000" w:themeColor="text1"/>
-                <w:sz w:val="22"/>
-                <w:lang w:val="en-US"/>
-              </w:rPr>
-              <w:t>dugaan_pelanggaran_lphp</w:t>
-            </w:r>
-            <w:r>
-              <w:rPr>
-                <w:rFonts w:ascii="Arial" w:hAnsi="Arial" w:cs="Arial"/>
-                <w:noProof/>
-                <w:color w:val="000000" w:themeColor="text1"/>
-                <w:sz w:val="22"/>
-                <w:lang w:val="en-US"/>
-              </w:rPr>
-              <w:t>}</w:t>
+              <w:t>${uraian_penindakan}</w:t>
             </w:r>
           </w:p>
         </w:tc>
@@ -1328,7 +1417,27 @@
                 <w:sz w:val="22"/>
                 <w:lang w:val="en-US"/>
               </w:rPr>
-              <w:t>${}</w:t>
+              <w:t>${</w:t>
+            </w:r>
+            <w:r>
+              <w:rPr>
+                <w:rFonts w:ascii="Arial" w:hAnsi="Arial" w:cs="Arial"/>
+                <w:noProof/>
+                <w:color w:val="000000" w:themeColor="text1"/>
+                <w:sz w:val="22"/>
+                <w:lang w:val="en-US"/>
+              </w:rPr>
+              <w:t>no_flight</w:t>
+            </w:r>
+            <w:r>
+              <w:rPr>
+                <w:rFonts w:ascii="Arial" w:hAnsi="Arial" w:cs="Arial"/>
+                <w:noProof/>
+                <w:color w:val="000000" w:themeColor="text1"/>
+                <w:sz w:val="22"/>
+                <w:lang w:val="en-US"/>
+              </w:rPr>
+              <w:t>}</w:t>
             </w:r>
           </w:p>
         </w:tc>
@@ -1686,7 +1795,27 @@
                 <w:sz w:val="22"/>
                 <w:lang w:val="en-US"/>
               </w:rPr>
-              <w:t>${}</w:t>
+              <w:t>${</w:t>
+            </w:r>
+            <w:r>
+              <w:rPr>
+                <w:rFonts w:ascii="Arial" w:hAnsi="Arial" w:cs="Arial"/>
+                <w:noProof/>
+                <w:color w:val="000000" w:themeColor="text1"/>
+                <w:sz w:val="22"/>
+                <w:lang w:val="en-US"/>
+              </w:rPr>
+              <w:t>jenis_barang</w:t>
+            </w:r>
+            <w:r>
+              <w:rPr>
+                <w:rFonts w:ascii="Arial" w:hAnsi="Arial" w:cs="Arial"/>
+                <w:noProof/>
+                <w:color w:val="000000" w:themeColor="text1"/>
+                <w:sz w:val="22"/>
+                <w:lang w:val="en-US"/>
+              </w:rPr>
+              <w:t>}</w:t>
             </w:r>
           </w:p>
         </w:tc>
@@ -1803,7 +1932,27 @@
                 <w:sz w:val="22"/>
                 <w:lang w:val="en-US"/>
               </w:rPr>
-              <w:t>${}</w:t>
+              <w:t>${</w:t>
+            </w:r>
+            <w:r>
+              <w:rPr>
+                <w:rFonts w:ascii="Arial" w:hAnsi="Arial" w:cs="Arial"/>
+                <w:noProof/>
+                <w:color w:val="000000" w:themeColor="text1"/>
+                <w:sz w:val="22"/>
+                <w:lang w:val="en-US"/>
+              </w:rPr>
+              <w:t>jumlah_barang</w:t>
+            </w:r>
+            <w:r>
+              <w:rPr>
+                <w:rFonts w:ascii="Arial" w:hAnsi="Arial" w:cs="Arial"/>
+                <w:noProof/>
+                <w:color w:val="000000" w:themeColor="text1"/>
+                <w:sz w:val="22"/>
+                <w:lang w:val="en-US"/>
+              </w:rPr>
+              <w:t>}</w:t>
             </w:r>
           </w:p>
         </w:tc>
@@ -2674,7 +2823,27 @@
                 <w:sz w:val="22"/>
                 <w:lang w:val="en-US"/>
               </w:rPr>
-              <w:t>${}</w:t>
+              <w:t>${</w:t>
+            </w:r>
+            <w:r>
+              <w:rPr>
+                <w:rFonts w:ascii="Arial" w:hAnsi="Arial" w:cs="Arial"/>
+                <w:noProof/>
+                <w:color w:val="000000" w:themeColor="text1"/>
+                <w:sz w:val="22"/>
+                <w:lang w:val="en-US"/>
+              </w:rPr>
+              <w:t>ttl_saksi</w:t>
+            </w:r>
+            <w:r>
+              <w:rPr>
+                <w:rFonts w:ascii="Arial" w:hAnsi="Arial" w:cs="Arial"/>
+                <w:noProof/>
+                <w:color w:val="000000" w:themeColor="text1"/>
+                <w:sz w:val="22"/>
+                <w:lang w:val="en-US"/>
+              </w:rPr>
+              <w:t>}</w:t>
             </w:r>
           </w:p>
         </w:tc>
@@ -3148,7 +3317,27 @@
                 <w:sz w:val="22"/>
                 <w:lang w:val="en-US"/>
               </w:rPr>
-              <w:t>${}</w:t>
+              <w:t>${</w:t>
+            </w:r>
+            <w:r>
+              <w:rPr>
+                <w:rFonts w:ascii="Arial" w:hAnsi="Arial" w:cs="Arial"/>
+                <w:noProof/>
+                <w:color w:val="000000" w:themeColor="text1"/>
+                <w:sz w:val="22"/>
+                <w:lang w:val="en-US"/>
+              </w:rPr>
+              <w:t>kewarganegaraan_saksi</w:t>
+            </w:r>
+            <w:r>
+              <w:rPr>
+                <w:rFonts w:ascii="Arial" w:hAnsi="Arial" w:cs="Arial"/>
+                <w:noProof/>
+                <w:color w:val="000000" w:themeColor="text1"/>
+                <w:sz w:val="22"/>
+                <w:lang w:val="en-US"/>
+              </w:rPr>
+              <w:t>}</w:t>
             </w:r>
           </w:p>
         </w:tc>
@@ -3168,21 +3357,14 @@
       <w:tblPr>
         <w:tblpPr w:leftFromText="180" w:rightFromText="180" w:vertAnchor="text" w:tblpX="-180" w:tblpY="1"/>
         <w:tblOverlap w:val="never"/>
-        <w:tblW w:w="9780" w:type="dxa"/>
-        <w:tblBorders>
-          <w:top w:val="single" w:sz="4" w:space="0" w:color="auto"/>
-          <w:left w:val="single" w:sz="4" w:space="0" w:color="auto"/>
-          <w:bottom w:val="single" w:sz="4" w:space="0" w:color="auto"/>
-          <w:right w:val="single" w:sz="4" w:space="0" w:color="auto"/>
-          <w:insideH w:val="single" w:sz="4" w:space="0" w:color="auto"/>
-          <w:insideV w:val="single" w:sz="4" w:space="0" w:color="auto"/>
-        </w:tblBorders>
+        <w:tblW w:w="9776" w:type="dxa"/>
         <w:tblLayout w:type="fixed"/>
         <w:tblLook w:val="04A0" w:firstRow="1" w:lastRow="0" w:firstColumn="1" w:lastColumn="0" w:noHBand="0" w:noVBand="1"/>
       </w:tblPr>
       <w:tblGrid>
         <w:gridCol w:w="534"/>
-        <w:gridCol w:w="9246"/>
+        <w:gridCol w:w="595"/>
+        <w:gridCol w:w="8647"/>
       </w:tblGrid>
       <w:tr>
         <w:tc>
@@ -3216,6 +3398,7 @@
         <w:tc>
           <w:tcPr>
             <w:tcW w:w="9242" w:type="dxa"/>
+            <w:gridSpan w:val="2"/>
             <w:hideMark/>
           </w:tcPr>
           <w:p>
@@ -3273,7 +3456,7 @@
         </w:tc>
         <w:tc>
           <w:tcPr>
-            <w:tcW w:w="9242" w:type="dxa"/>
+            <w:tcW w:w="595" w:type="dxa"/>
           </w:tcPr>
           <w:p>
             <w:pPr>
@@ -3295,7 +3478,35 @@
                 <w:color w:val="000000" w:themeColor="text1"/>
                 <w:sz w:val="22"/>
               </w:rPr>
-              <w:t>${analisis_hasil_penindakan_lphp}</w:t>
+              <w:t>${i}</w:t>
+            </w:r>
+          </w:p>
+        </w:tc>
+        <w:tc>
+          <w:tcPr>
+            <w:tcW w:w="8647" w:type="dxa"/>
+          </w:tcPr>
+          <w:p>
+            <w:pPr>
+              <w:tabs>
+                <w:tab w:val="left" w:pos="1710"/>
+              </w:tabs>
+              <w:jc w:val="both"/>
+              <w:rPr>
+                <w:rFonts w:ascii="Arial" w:hAnsi="Arial" w:cs="Arial"/>
+                <w:noProof/>
+                <w:color w:val="000000" w:themeColor="text1"/>
+                <w:sz w:val="22"/>
+              </w:rPr>
+            </w:pPr>
+            <w:r>
+              <w:rPr>
+                <w:rFonts w:ascii="Arial" w:hAnsi="Arial" w:cs="Arial"/>
+                <w:noProof/>
+                <w:color w:val="000000" w:themeColor="text1"/>
+                <w:sz w:val="22"/>
+              </w:rPr>
+              <w:t>${hasil_tindak}</w:t>
             </w:r>
           </w:p>
         </w:tc>
@@ -3322,6 +3533,7 @@
         <w:tc>
           <w:tcPr>
             <w:tcW w:w="9242" w:type="dxa"/>
+            <w:gridSpan w:val="2"/>
           </w:tcPr>
           <w:p>
             <w:pPr>
@@ -3344,14 +3556,6 @@
       <w:tblPr>
         <w:tblW w:w="9765" w:type="dxa"/>
         <w:tblInd w:w="-176" w:type="dxa"/>
-        <w:tblBorders>
-          <w:top w:val="single" w:sz="4" w:space="0" w:color="auto"/>
-          <w:left w:val="single" w:sz="4" w:space="0" w:color="auto"/>
-          <w:bottom w:val="single" w:sz="4" w:space="0" w:color="auto"/>
-          <w:right w:val="single" w:sz="4" w:space="0" w:color="auto"/>
-          <w:insideH w:val="single" w:sz="4" w:space="0" w:color="auto"/>
-          <w:insideV w:val="single" w:sz="4" w:space="0" w:color="auto"/>
-        </w:tblBorders>
         <w:tblLayout w:type="fixed"/>
         <w:tblLook w:val="04A0" w:firstRow="1" w:lastRow="0" w:firstColumn="1" w:lastColumn="0" w:noHBand="0" w:noVBand="1"/>
       </w:tblPr>
@@ -3531,29 +3735,7 @@
                 <w:kern w:val="32"/>
                 <w:sz w:val="22"/>
               </w:rPr>
-              <w:t xml:space="preserve">${ </w:t>
-            </w:r>
-            <w:r>
-              <w:rPr>
-                <w:rFonts w:ascii="Arial" w:hAnsi="Arial" w:cs="Arial"/>
-                <w:bCs/>
-                <w:noProof/>
-                <w:color w:val="000000" w:themeColor="text1"/>
-                <w:kern w:val="32"/>
-                <w:sz w:val="22"/>
-              </w:rPr>
-              <w:t>id_petugas_1_sbp_nama</w:t>
-            </w:r>
-            <w:r>
-              <w:rPr>
-                <w:rFonts w:ascii="Arial" w:hAnsi="Arial" w:cs="Arial"/>
-                <w:bCs/>
-                <w:noProof/>
-                <w:color w:val="000000" w:themeColor="text1"/>
-                <w:kern w:val="32"/>
-                <w:sz w:val="22"/>
-              </w:rPr>
-              <w:t>}</w:t>
+              <w:t>${id_petugas_1_sbp_nama}</w:t>
             </w:r>
           </w:p>
           <w:p>
@@ -3588,29 +3770,7 @@
                 <w:kern w:val="32"/>
                 <w:sz w:val="22"/>
               </w:rPr>
-              <w:t>${</w:t>
-            </w:r>
-            <w:r>
-              <w:rPr>
-                <w:rFonts w:ascii="Arial" w:hAnsi="Arial" w:cs="Arial"/>
-                <w:bCs/>
-                <w:noProof/>
-                <w:color w:val="000000" w:themeColor="text1"/>
-                <w:kern w:val="32"/>
-                <w:sz w:val="22"/>
-              </w:rPr>
-              <w:t>id_petugas_1_sbp_</w:t>
-            </w:r>
-            <w:r>
-              <w:rPr>
-                <w:rFonts w:ascii="Arial" w:hAnsi="Arial" w:cs="Arial"/>
-                <w:bCs/>
-                <w:noProof/>
-                <w:color w:val="000000" w:themeColor="text1"/>
-                <w:kern w:val="32"/>
-                <w:sz w:val="22"/>
-              </w:rPr>
-              <w:t>nip}</w:t>
+              <w:t>${id_petugas_1_sbp_nip}</w:t>
             </w:r>
           </w:p>
         </w:tc>
@@ -3665,29 +3825,7 @@
                 <w:kern w:val="32"/>
                 <w:sz w:val="22"/>
               </w:rPr>
-              <w:t>${id_petugas_</w:t>
-            </w:r>
-            <w:r>
-              <w:rPr>
-                <w:rFonts w:ascii="Arial" w:hAnsi="Arial" w:cs="Arial"/>
-                <w:bCs/>
-                <w:noProof/>
-                <w:color w:val="000000" w:themeColor="text1"/>
-                <w:kern w:val="32"/>
-                <w:sz w:val="22"/>
-              </w:rPr>
-              <w:t>3</w:t>
-            </w:r>
-            <w:r>
-              <w:rPr>
-                <w:rFonts w:ascii="Arial" w:hAnsi="Arial" w:cs="Arial"/>
-                <w:bCs/>
-                <w:noProof/>
-                <w:color w:val="000000" w:themeColor="text1"/>
-                <w:kern w:val="32"/>
-                <w:sz w:val="22"/>
-              </w:rPr>
-              <w:t>_sbp_jabatan}</w:t>
+              <w:t>${id_petugas_3_sbp_jabatan}</w:t>
             </w:r>
           </w:p>
           <w:p>
@@ -3837,18 +3975,7 @@
                 <w:kern w:val="32"/>
                 <w:sz w:val="22"/>
               </w:rPr>
-              <w:t xml:space="preserve"> </w:t>
-            </w:r>
-            <w:r>
-              <w:rPr>
-                <w:rFonts w:ascii="Arial" w:hAnsi="Arial" w:cs="Arial"/>
-                <w:bCs/>
-                <w:noProof/>
-                <w:color w:val="000000" w:themeColor="text1"/>
-                <w:kern w:val="32"/>
-                <w:sz w:val="22"/>
-              </w:rPr>
-              <w:t>${id_petugas_</w:t>
+              <w:t xml:space="preserve"> ${id_petugas_</w:t>
             </w:r>
             <w:r>
               <w:rPr>
@@ -4043,29 +4170,7 @@
                 <w:kern w:val="32"/>
                 <w:sz w:val="22"/>
               </w:rPr>
-              <w:t>_sbp_</w:t>
-            </w:r>
-            <w:r>
-              <w:rPr>
-                <w:rFonts w:ascii="Arial" w:hAnsi="Arial" w:cs="Arial"/>
-                <w:bCs/>
-                <w:noProof/>
-                <w:color w:val="000000" w:themeColor="text1"/>
-                <w:kern w:val="32"/>
-                <w:sz w:val="22"/>
-              </w:rPr>
-              <w:t>nama</w:t>
-            </w:r>
-            <w:r>
-              <w:rPr>
-                <w:rFonts w:ascii="Arial" w:hAnsi="Arial" w:cs="Arial"/>
-                <w:bCs/>
-                <w:noProof/>
-                <w:color w:val="000000" w:themeColor="text1"/>
-                <w:kern w:val="32"/>
-                <w:sz w:val="22"/>
-              </w:rPr>
-              <w:t>}</w:t>
+              <w:t>_sbp_nama}</w:t>
             </w:r>
           </w:p>
           <w:p>
@@ -6051,4 +6156,16 @@
     </a:ext>
   </a:extLst>
 </a:theme>
+</file>
+
+<file path=customXml/item1.xml><?xml version="1.0" encoding="utf-8"?>
+<b:Sources xmlns:b="http://schemas.openxmlformats.org/officeDocument/2006/bibliography" xmlns="http://schemas.openxmlformats.org/officeDocument/2006/bibliography" SelectedStyle="\IEEE2006OfficeOnline.xsl" StyleName="IEEE" Version="2006"/>
+</file>
+
+<file path=customXml/itemProps1.xml><?xml version="1.0" encoding="utf-8"?>
+<ds:datastoreItem xmlns:ds="http://schemas.openxmlformats.org/officeDocument/2006/customXml" ds:itemID="{63DC50CD-2A4B-45F5-BD7A-7112DCE09518}">
+  <ds:schemaRefs>
+    <ds:schemaRef ds:uri="http://schemas.openxmlformats.org/officeDocument/2006/bibliography"/>
+  </ds:schemaRefs>
+</ds:datastoreItem>
 </file>
</xml_diff>